<commit_message>
like button updated 16/02
</commit_message>
<xml_diff>
--- a/what if.docx
+++ b/what if.docx
@@ -55,8 +55,39 @@
           <w:lang w:val="en-US"/>
         </w:rPr>
       </w:pPr>
+    </w:p>
+    <w:p>
+      <w:pPr>
+        <w:rPr>
+          <w:rFonts w:hint="default"/>
+          <w:lang w:val="en-US"/>
+        </w:rPr>
+      </w:pPr>
+    </w:p>
+    <w:p>
+      <w:pPr>
+        <w:rPr>
+          <w:rFonts w:hint="default"/>
+          <w:lang w:val="en-US"/>
+        </w:rPr>
+      </w:pPr>
+      <w:r>
+        <w:rPr>
+          <w:rFonts w:hint="default"/>
+          <w:lang w:val="en-US"/>
+        </w:rPr>
+        <w:t>https://silly-clarke-0c467c.netlify.app/</w:t>
+      </w:r>
       <w:bookmarkStart w:id="0" w:name="_GoBack"/>
       <w:bookmarkEnd w:id="0"/>
+    </w:p>
+    <w:p>
+      <w:pPr>
+        <w:rPr>
+          <w:rFonts w:hint="default"/>
+          <w:lang w:val="en-US"/>
+        </w:rPr>
+      </w:pPr>
     </w:p>
     <w:sectPr>
       <w:pgSz w:w="11906" w:h="16838"/>

</xml_diff>